<commit_message>
Se termino el curso de Ecmascript - Historia y Versiones de JavaScript
</commit_message>
<xml_diff>
--- a/Cursos/Escuelas/JavaScript/11- Asincronismo/Asincronismo.docx
+++ b/Cursos/Escuelas/JavaScript/11- Asincronismo/Asincronismo.docx
@@ -2,6 +2,1111 @@
 <file path=word/document.xml><?xml version="1.0" encoding="utf-8"?>
 <w:document xmlns:wpc="http://schemas.microsoft.com/office/word/2010/wordprocessingCanvas" xmlns:cx="http://schemas.microsoft.com/office/drawing/2014/chartex" xmlns:cx1="http://schemas.microsoft.com/office/drawing/2015/9/8/chartex" xmlns:cx2="http://schemas.microsoft.com/office/drawing/2015/10/21/chartex" xmlns:cx3="http://schemas.microsoft.com/office/drawing/2016/5/9/chartex" xmlns:cx4="http://schemas.microsoft.com/office/drawing/2016/5/10/chartex" xmlns:cx5="http://schemas.microsoft.com/office/drawing/2016/5/11/chartex" xmlns:cx6="http://schemas.microsoft.com/office/drawing/2016/5/12/chartex" xmlns:cx7="http://schemas.microsoft.com/office/drawing/2016/5/13/chartex" xmlns:cx8="http://schemas.microsoft.com/office/drawing/2016/5/14/chartex" xmlns:mc="http://schemas.openxmlformats.org/markup-compatibility/2006" xmlns:aink="http://schemas.microsoft.com/office/drawing/2016/ink" xmlns:am3d="http://schemas.microsoft.com/office/drawing/2017/model3d" xmlns:o="urn:schemas-microsoft-com:office:office" xmlns:oel="http://schemas.microsoft.com/office/2019/extlst" xmlns:r="http://schemas.openxmlformats.org/officeDocument/2006/relationships" xmlns:m="http://schemas.openxmlformats.org/officeDocument/2006/math" xmlns:v="urn:schemas-microsoft-com:vml" xmlns:wp14="http://schemas.microsoft.com/office/word/2010/wordprocessingDrawing" xmlns:wp="http://schemas.openxmlformats.org/drawingml/2006/wordprocessingDrawing" xmlns:w10="urn:schemas-microsoft-com:office:word" xmlns:w="http://schemas.openxmlformats.org/wordprocessingml/2006/main" xmlns:w14="http://schemas.microsoft.com/office/word/2010/wordml" xmlns:w15="http://schemas.microsoft.com/office/word/2012/wordml" xmlns:w16cex="http://schemas.microsoft.com/office/word/2018/wordml/cex" xmlns:w16cid="http://schemas.microsoft.com/office/word/2016/wordml/cid" xmlns:w16="http://schemas.microsoft.com/office/word/2018/wordml" xmlns:w16sdtdh="http://schemas.microsoft.com/office/word/2020/wordml/sdtdatahash" xmlns:w16se="http://schemas.microsoft.com/office/word/2015/wordml/symex" xmlns:wpg="http://schemas.microsoft.com/office/word/2010/wordprocessingGroup" xmlns:wpi="http://schemas.microsoft.com/office/word/2010/wordprocessingInk" xmlns:wne="http://schemas.microsoft.com/office/word/2006/wordml" xmlns:wps="http://schemas.microsoft.com/office/word/2010/wordprocessingShape" mc:Ignorable="w14 w15 w16se w16cid w16 w16cex w16sdtdh wp14">
   <w:body>
+    <w:sdt>
+      <w:sdtPr>
+        <w:rPr>
+          <w:lang w:val="es-ES"/>
+        </w:rPr>
+        <w:id w:val="-996956832"/>
+        <w:docPartObj>
+          <w:docPartGallery w:val="Table of Contents"/>
+          <w:docPartUnique/>
+        </w:docPartObj>
+      </w:sdtPr>
+      <w:sdtEndPr>
+        <w:rPr>
+          <w:rFonts w:asciiTheme="minorHAnsi" w:eastAsiaTheme="minorHAnsi" w:hAnsiTheme="minorHAnsi" w:cstheme="minorBidi"/>
+          <w:b/>
+          <w:bCs/>
+          <w:color w:val="auto"/>
+          <w:sz w:val="22"/>
+          <w:szCs w:val="22"/>
+          <w:lang w:eastAsia="en-US"/>
+        </w:rPr>
+      </w:sdtEndPr>
+      <w:sdtContent>
+        <w:p>
+          <w:pPr>
+            <w:pStyle w:val="TtuloTDC"/>
+          </w:pPr>
+          <w:r>
+            <w:rPr>
+              <w:lang w:val="es-ES"/>
+            </w:rPr>
+            <w:t>Índice</w:t>
+          </w:r>
+        </w:p>
+        <w:p>
+          <w:pPr>
+            <w:pStyle w:val="TDC1"/>
+            <w:tabs>
+              <w:tab w:val="right" w:leader="dot" w:pos="15388"/>
+            </w:tabs>
+            <w:rPr>
+              <w:noProof/>
+            </w:rPr>
+          </w:pPr>
+          <w:r>
+            <w:fldChar w:fldCharType="begin"/>
+          </w:r>
+          <w:r>
+            <w:instrText xml:space="preserve"> TOC \o "1-3" \h \z \u </w:instrText>
+          </w:r>
+          <w:r>
+            <w:fldChar w:fldCharType="separate"/>
+          </w:r>
+          <w:hyperlink w:anchor="_Toc115532463" w:history="1">
+            <w:r>
+              <w:rPr>
+                <w:rStyle w:val="Hipervnculo"/>
+                <w:b/>
+                <w:bCs/>
+                <w:noProof/>
+              </w:rPr>
+              <w:t>Qué es el asincronismo</w:t>
+            </w:r>
+            <w:r>
+              <w:rPr>
+                <w:noProof/>
+                <w:webHidden/>
+              </w:rPr>
+              <w:tab/>
+            </w:r>
+            <w:r>
+              <w:rPr>
+                <w:noProof/>
+                <w:webHidden/>
+              </w:rPr>
+              <w:fldChar w:fldCharType="begin"/>
+            </w:r>
+            <w:r>
+              <w:rPr>
+                <w:noProof/>
+                <w:webHidden/>
+              </w:rPr>
+              <w:instrText xml:space="preserve"> PAGEREF _Toc115532463 \h </w:instrText>
+            </w:r>
+            <w:r>
+              <w:rPr>
+                <w:noProof/>
+                <w:webHidden/>
+              </w:rPr>
+            </w:r>
+            <w:r>
+              <w:rPr>
+                <w:noProof/>
+                <w:webHidden/>
+              </w:rPr>
+              <w:fldChar w:fldCharType="separate"/>
+            </w:r>
+            <w:r>
+              <w:rPr>
+                <w:noProof/>
+                <w:webHidden/>
+              </w:rPr>
+              <w:t>1</w:t>
+            </w:r>
+            <w:r>
+              <w:rPr>
+                <w:noProof/>
+                <w:webHidden/>
+              </w:rPr>
+              <w:fldChar w:fldCharType="end"/>
+            </w:r>
+          </w:hyperlink>
+        </w:p>
+        <w:p>
+          <w:pPr>
+            <w:pStyle w:val="TDC2"/>
+            <w:tabs>
+              <w:tab w:val="right" w:leader="dot" w:pos="15388"/>
+            </w:tabs>
+            <w:rPr>
+              <w:noProof/>
+            </w:rPr>
+          </w:pPr>
+          <w:hyperlink w:anchor="_Toc115532464" w:history="1">
+            <w:r>
+              <w:rPr>
+                <w:rStyle w:val="Hipervnculo"/>
+                <w:b/>
+                <w:bCs/>
+                <w:noProof/>
+              </w:rPr>
+              <w:t>Formas de manejar la asincronía en JavaScript</w:t>
+            </w:r>
+            <w:r>
+              <w:rPr>
+                <w:noProof/>
+                <w:webHidden/>
+              </w:rPr>
+              <w:tab/>
+            </w:r>
+            <w:r>
+              <w:rPr>
+                <w:noProof/>
+                <w:webHidden/>
+              </w:rPr>
+              <w:fldChar w:fldCharType="begin"/>
+            </w:r>
+            <w:r>
+              <w:rPr>
+                <w:noProof/>
+                <w:webHidden/>
+              </w:rPr>
+              <w:instrText xml:space="preserve"> PAGEREF _Toc115532464 \h </w:instrText>
+            </w:r>
+            <w:r>
+              <w:rPr>
+                <w:noProof/>
+                <w:webHidden/>
+              </w:rPr>
+            </w:r>
+            <w:r>
+              <w:rPr>
+                <w:noProof/>
+                <w:webHidden/>
+              </w:rPr>
+              <w:fldChar w:fldCharType="separate"/>
+            </w:r>
+            <w:r>
+              <w:rPr>
+                <w:noProof/>
+                <w:webHidden/>
+              </w:rPr>
+              <w:t>2</w:t>
+            </w:r>
+            <w:r>
+              <w:rPr>
+                <w:noProof/>
+                <w:webHidden/>
+              </w:rPr>
+              <w:fldChar w:fldCharType="end"/>
+            </w:r>
+          </w:hyperlink>
+        </w:p>
+        <w:p>
+          <w:pPr>
+            <w:pStyle w:val="TDC1"/>
+            <w:tabs>
+              <w:tab w:val="right" w:leader="dot" w:pos="15388"/>
+            </w:tabs>
+            <w:rPr>
+              <w:noProof/>
+            </w:rPr>
+          </w:pPr>
+          <w:hyperlink w:anchor="_Toc115532465" w:history="1">
+            <w:r>
+              <w:rPr>
+                <w:rStyle w:val="Hipervnculo"/>
+                <w:b/>
+                <w:bCs/>
+                <w:noProof/>
+              </w:rPr>
+              <w:t>Event Loop</w:t>
+            </w:r>
+            <w:r>
+              <w:rPr>
+                <w:noProof/>
+                <w:webHidden/>
+              </w:rPr>
+              <w:tab/>
+            </w:r>
+            <w:r>
+              <w:rPr>
+                <w:noProof/>
+                <w:webHidden/>
+              </w:rPr>
+              <w:fldChar w:fldCharType="begin"/>
+            </w:r>
+            <w:r>
+              <w:rPr>
+                <w:noProof/>
+                <w:webHidden/>
+              </w:rPr>
+              <w:instrText xml:space="preserve"> PAGEREF _Toc115532465 \h </w:instrText>
+            </w:r>
+            <w:r>
+              <w:rPr>
+                <w:noProof/>
+                <w:webHidden/>
+              </w:rPr>
+            </w:r>
+            <w:r>
+              <w:rPr>
+                <w:noProof/>
+                <w:webHidden/>
+              </w:rPr>
+              <w:fldChar w:fldCharType="separate"/>
+            </w:r>
+            <w:r>
+              <w:rPr>
+                <w:noProof/>
+                <w:webHidden/>
+              </w:rPr>
+              <w:t>2</w:t>
+            </w:r>
+            <w:r>
+              <w:rPr>
+                <w:noProof/>
+                <w:webHidden/>
+              </w:rPr>
+              <w:fldChar w:fldCharType="end"/>
+            </w:r>
+          </w:hyperlink>
+        </w:p>
+        <w:p>
+          <w:pPr>
+            <w:pStyle w:val="TDC1"/>
+            <w:tabs>
+              <w:tab w:val="right" w:leader="dot" w:pos="15388"/>
+            </w:tabs>
+            <w:rPr>
+              <w:noProof/>
+            </w:rPr>
+          </w:pPr>
+          <w:hyperlink w:anchor="_Toc115532466" w:history="1">
+            <w:r>
+              <w:rPr>
+                <w:rStyle w:val="Hipervnculo"/>
+                <w:b/>
+                <w:bCs/>
+                <w:noProof/>
+              </w:rPr>
+              <w:t>Qué son los Callbacks</w:t>
+            </w:r>
+            <w:r>
+              <w:rPr>
+                <w:noProof/>
+                <w:webHidden/>
+              </w:rPr>
+              <w:tab/>
+            </w:r>
+            <w:r>
+              <w:rPr>
+                <w:noProof/>
+                <w:webHidden/>
+              </w:rPr>
+              <w:fldChar w:fldCharType="begin"/>
+            </w:r>
+            <w:r>
+              <w:rPr>
+                <w:noProof/>
+                <w:webHidden/>
+              </w:rPr>
+              <w:instrText xml:space="preserve"> PAGEREF _Toc115532466 \h </w:instrText>
+            </w:r>
+            <w:r>
+              <w:rPr>
+                <w:noProof/>
+                <w:webHidden/>
+              </w:rPr>
+            </w:r>
+            <w:r>
+              <w:rPr>
+                <w:noProof/>
+                <w:webHidden/>
+              </w:rPr>
+              <w:fldChar w:fldCharType="separate"/>
+            </w:r>
+            <w:r>
+              <w:rPr>
+                <w:noProof/>
+                <w:webHidden/>
+              </w:rPr>
+              <w:t>4</w:t>
+            </w:r>
+            <w:r>
+              <w:rPr>
+                <w:noProof/>
+                <w:webHidden/>
+              </w:rPr>
+              <w:fldChar w:fldCharType="end"/>
+            </w:r>
+          </w:hyperlink>
+        </w:p>
+        <w:p>
+          <w:pPr>
+            <w:pStyle w:val="TDC1"/>
+            <w:tabs>
+              <w:tab w:val="right" w:leader="dot" w:pos="15388"/>
+            </w:tabs>
+            <w:rPr>
+              <w:noProof/>
+            </w:rPr>
+          </w:pPr>
+          <w:hyperlink w:anchor="_Toc115532467" w:history="1">
+            <w:r>
+              <w:rPr>
+                <w:rStyle w:val="Hipervnculo"/>
+                <w:b/>
+                <w:bCs/>
+                <w:noProof/>
+              </w:rPr>
+              <w:t>XMLHTTPRequest</w:t>
+            </w:r>
+            <w:r>
+              <w:rPr>
+                <w:noProof/>
+                <w:webHidden/>
+              </w:rPr>
+              <w:tab/>
+            </w:r>
+            <w:r>
+              <w:rPr>
+                <w:noProof/>
+                <w:webHidden/>
+              </w:rPr>
+              <w:fldChar w:fldCharType="begin"/>
+            </w:r>
+            <w:r>
+              <w:rPr>
+                <w:noProof/>
+                <w:webHidden/>
+              </w:rPr>
+              <w:instrText xml:space="preserve"> PAGEREF _Toc115532467 \h </w:instrText>
+            </w:r>
+            <w:r>
+              <w:rPr>
+                <w:noProof/>
+                <w:webHidden/>
+              </w:rPr>
+            </w:r>
+            <w:r>
+              <w:rPr>
+                <w:noProof/>
+                <w:webHidden/>
+              </w:rPr>
+              <w:fldChar w:fldCharType="separate"/>
+            </w:r>
+            <w:r>
+              <w:rPr>
+                <w:noProof/>
+                <w:webHidden/>
+              </w:rPr>
+              <w:t>5</w:t>
+            </w:r>
+            <w:r>
+              <w:rPr>
+                <w:noProof/>
+                <w:webHidden/>
+              </w:rPr>
+              <w:fldChar w:fldCharType="end"/>
+            </w:r>
+          </w:hyperlink>
+        </w:p>
+        <w:p>
+          <w:pPr>
+            <w:pStyle w:val="TDC2"/>
+            <w:tabs>
+              <w:tab w:val="right" w:leader="dot" w:pos="15388"/>
+            </w:tabs>
+            <w:rPr>
+              <w:noProof/>
+            </w:rPr>
+          </w:pPr>
+          <w:hyperlink w:anchor="_Toc115532468" w:history="1">
+            <w:r>
+              <w:rPr>
+                <w:rStyle w:val="Hipervnculo"/>
+                <w:b/>
+                <w:bCs/>
+                <w:noProof/>
+              </w:rPr>
+              <w:t>Estados</w:t>
+            </w:r>
+            <w:r>
+              <w:rPr>
+                <w:noProof/>
+                <w:webHidden/>
+              </w:rPr>
+              <w:tab/>
+            </w:r>
+            <w:r>
+              <w:rPr>
+                <w:noProof/>
+                <w:webHidden/>
+              </w:rPr>
+              <w:fldChar w:fldCharType="begin"/>
+            </w:r>
+            <w:r>
+              <w:rPr>
+                <w:noProof/>
+                <w:webHidden/>
+              </w:rPr>
+              <w:instrText xml:space="preserve"> PAGEREF _Toc115532468 \h </w:instrText>
+            </w:r>
+            <w:r>
+              <w:rPr>
+                <w:noProof/>
+                <w:webHidden/>
+              </w:rPr>
+            </w:r>
+            <w:r>
+              <w:rPr>
+                <w:noProof/>
+                <w:webHidden/>
+              </w:rPr>
+              <w:fldChar w:fldCharType="separate"/>
+            </w:r>
+            <w:r>
+              <w:rPr>
+                <w:noProof/>
+                <w:webHidden/>
+              </w:rPr>
+              <w:t>5</w:t>
+            </w:r>
+            <w:r>
+              <w:rPr>
+                <w:noProof/>
+                <w:webHidden/>
+              </w:rPr>
+              <w:fldChar w:fldCharType="end"/>
+            </w:r>
+          </w:hyperlink>
+        </w:p>
+        <w:p>
+          <w:pPr>
+            <w:pStyle w:val="TDC2"/>
+            <w:tabs>
+              <w:tab w:val="right" w:leader="dot" w:pos="15388"/>
+            </w:tabs>
+            <w:rPr>
+              <w:noProof/>
+            </w:rPr>
+          </w:pPr>
+          <w:hyperlink w:anchor="_Toc115532469" w:history="1">
+            <w:r>
+              <w:rPr>
+                <w:rStyle w:val="Hipervnculo"/>
+                <w:b/>
+                <w:bCs/>
+                <w:noProof/>
+              </w:rPr>
+              <w:t>Métodos y propiedades</w:t>
+            </w:r>
+            <w:r>
+              <w:rPr>
+                <w:noProof/>
+                <w:webHidden/>
+              </w:rPr>
+              <w:tab/>
+            </w:r>
+            <w:r>
+              <w:rPr>
+                <w:noProof/>
+                <w:webHidden/>
+              </w:rPr>
+              <w:fldChar w:fldCharType="begin"/>
+            </w:r>
+            <w:r>
+              <w:rPr>
+                <w:noProof/>
+                <w:webHidden/>
+              </w:rPr>
+              <w:instrText xml:space="preserve"> PAGEREF _Toc115532469 \h </w:instrText>
+            </w:r>
+            <w:r>
+              <w:rPr>
+                <w:noProof/>
+                <w:webHidden/>
+              </w:rPr>
+            </w:r>
+            <w:r>
+              <w:rPr>
+                <w:noProof/>
+                <w:webHidden/>
+              </w:rPr>
+              <w:fldChar w:fldCharType="separate"/>
+            </w:r>
+            <w:r>
+              <w:rPr>
+                <w:noProof/>
+                <w:webHidden/>
+              </w:rPr>
+              <w:t>5</w:t>
+            </w:r>
+            <w:r>
+              <w:rPr>
+                <w:noProof/>
+                <w:webHidden/>
+              </w:rPr>
+              <w:fldChar w:fldCharType="end"/>
+            </w:r>
+          </w:hyperlink>
+        </w:p>
+        <w:p>
+          <w:pPr>
+            <w:pStyle w:val="TDC2"/>
+            <w:tabs>
+              <w:tab w:val="right" w:leader="dot" w:pos="15388"/>
+            </w:tabs>
+            <w:rPr>
+              <w:noProof/>
+            </w:rPr>
+          </w:pPr>
+          <w:hyperlink w:anchor="_Toc115532470" w:history="1">
+            <w:r>
+              <w:rPr>
+                <w:rStyle w:val="Hipervnculo"/>
+                <w:b/>
+                <w:bCs/>
+                <w:noProof/>
+              </w:rPr>
+              <w:t>Características del protocolo http</w:t>
+            </w:r>
+            <w:r>
+              <w:rPr>
+                <w:noProof/>
+                <w:webHidden/>
+              </w:rPr>
+              <w:tab/>
+            </w:r>
+            <w:r>
+              <w:rPr>
+                <w:noProof/>
+                <w:webHidden/>
+              </w:rPr>
+              <w:fldChar w:fldCharType="begin"/>
+            </w:r>
+            <w:r>
+              <w:rPr>
+                <w:noProof/>
+                <w:webHidden/>
+              </w:rPr>
+              <w:instrText xml:space="preserve"> PAGEREF _Toc115532470 \h </w:instrText>
+            </w:r>
+            <w:r>
+              <w:rPr>
+                <w:noProof/>
+                <w:webHidden/>
+              </w:rPr>
+            </w:r>
+            <w:r>
+              <w:rPr>
+                <w:noProof/>
+                <w:webHidden/>
+              </w:rPr>
+              <w:fldChar w:fldCharType="separate"/>
+            </w:r>
+            <w:r>
+              <w:rPr>
+                <w:noProof/>
+                <w:webHidden/>
+              </w:rPr>
+              <w:t>5</w:t>
+            </w:r>
+            <w:r>
+              <w:rPr>
+                <w:noProof/>
+                <w:webHidden/>
+              </w:rPr>
+              <w:fldChar w:fldCharType="end"/>
+            </w:r>
+          </w:hyperlink>
+        </w:p>
+        <w:p>
+          <w:pPr>
+            <w:pStyle w:val="TDC2"/>
+            <w:tabs>
+              <w:tab w:val="right" w:leader="dot" w:pos="15388"/>
+            </w:tabs>
+            <w:rPr>
+              <w:noProof/>
+            </w:rPr>
+          </w:pPr>
+          <w:hyperlink w:anchor="_Toc115532471" w:history="1">
+            <w:r>
+              <w:rPr>
+                <w:rStyle w:val="Hipervnculo"/>
+                <w:b/>
+                <w:bCs/>
+                <w:noProof/>
+              </w:rPr>
+              <w:t>Los códigos de estados del servidor</w:t>
+            </w:r>
+            <w:r>
+              <w:rPr>
+                <w:noProof/>
+                <w:webHidden/>
+              </w:rPr>
+              <w:tab/>
+            </w:r>
+            <w:r>
+              <w:rPr>
+                <w:noProof/>
+                <w:webHidden/>
+              </w:rPr>
+              <w:fldChar w:fldCharType="begin"/>
+            </w:r>
+            <w:r>
+              <w:rPr>
+                <w:noProof/>
+                <w:webHidden/>
+              </w:rPr>
+              <w:instrText xml:space="preserve"> PAGEREF _Toc115532471 \h </w:instrText>
+            </w:r>
+            <w:r>
+              <w:rPr>
+                <w:noProof/>
+                <w:webHidden/>
+              </w:rPr>
+            </w:r>
+            <w:r>
+              <w:rPr>
+                <w:noProof/>
+                <w:webHidden/>
+              </w:rPr>
+              <w:fldChar w:fldCharType="separate"/>
+            </w:r>
+            <w:r>
+              <w:rPr>
+                <w:noProof/>
+                <w:webHidden/>
+              </w:rPr>
+              <w:t>6</w:t>
+            </w:r>
+            <w:r>
+              <w:rPr>
+                <w:noProof/>
+                <w:webHidden/>
+              </w:rPr>
+              <w:fldChar w:fldCharType="end"/>
+            </w:r>
+          </w:hyperlink>
+        </w:p>
+        <w:p>
+          <w:pPr>
+            <w:pStyle w:val="TDC1"/>
+            <w:tabs>
+              <w:tab w:val="right" w:leader="dot" w:pos="15388"/>
+            </w:tabs>
+            <w:rPr>
+              <w:noProof/>
+            </w:rPr>
+          </w:pPr>
+          <w:hyperlink w:anchor="_Toc115532472" w:history="1">
+            <w:r>
+              <w:rPr>
+                <w:rStyle w:val="Hipervnculo"/>
+                <w:b/>
+                <w:bCs/>
+                <w:noProof/>
+              </w:rPr>
+              <w:t>Qué son las promesas</w:t>
+            </w:r>
+            <w:r>
+              <w:rPr>
+                <w:noProof/>
+                <w:webHidden/>
+              </w:rPr>
+              <w:tab/>
+            </w:r>
+            <w:r>
+              <w:rPr>
+                <w:noProof/>
+                <w:webHidden/>
+              </w:rPr>
+              <w:fldChar w:fldCharType="begin"/>
+            </w:r>
+            <w:r>
+              <w:rPr>
+                <w:noProof/>
+                <w:webHidden/>
+              </w:rPr>
+              <w:instrText xml:space="preserve"> PAGEREF _Toc115532472 \h </w:instrText>
+            </w:r>
+            <w:r>
+              <w:rPr>
+                <w:noProof/>
+                <w:webHidden/>
+              </w:rPr>
+            </w:r>
+            <w:r>
+              <w:rPr>
+                <w:noProof/>
+                <w:webHidden/>
+              </w:rPr>
+              <w:fldChar w:fldCharType="separate"/>
+            </w:r>
+            <w:r>
+              <w:rPr>
+                <w:noProof/>
+                <w:webHidden/>
+              </w:rPr>
+              <w:t>7</w:t>
+            </w:r>
+            <w:r>
+              <w:rPr>
+                <w:noProof/>
+                <w:webHidden/>
+              </w:rPr>
+              <w:fldChar w:fldCharType="end"/>
+            </w:r>
+          </w:hyperlink>
+        </w:p>
+        <w:p>
+          <w:pPr>
+            <w:pStyle w:val="TDC1"/>
+            <w:tabs>
+              <w:tab w:val="right" w:leader="dot" w:pos="15388"/>
+            </w:tabs>
+            <w:rPr>
+              <w:noProof/>
+            </w:rPr>
+          </w:pPr>
+          <w:hyperlink w:anchor="_Toc115532473" w:history="1">
+            <w:r>
+              <w:rPr>
+                <w:rStyle w:val="Hipervnculo"/>
+                <w:b/>
+                <w:bCs/>
+                <w:noProof/>
+              </w:rPr>
+              <w:t>Fetch</w:t>
+            </w:r>
+            <w:r>
+              <w:rPr>
+                <w:noProof/>
+                <w:webHidden/>
+              </w:rPr>
+              <w:tab/>
+            </w:r>
+            <w:r>
+              <w:rPr>
+                <w:noProof/>
+                <w:webHidden/>
+              </w:rPr>
+              <w:fldChar w:fldCharType="begin"/>
+            </w:r>
+            <w:r>
+              <w:rPr>
+                <w:noProof/>
+                <w:webHidden/>
+              </w:rPr>
+              <w:instrText xml:space="preserve"> PAGEREF _Toc115532473 \h </w:instrText>
+            </w:r>
+            <w:r>
+              <w:rPr>
+                <w:noProof/>
+                <w:webHidden/>
+              </w:rPr>
+            </w:r>
+            <w:r>
+              <w:rPr>
+                <w:noProof/>
+                <w:webHidden/>
+              </w:rPr>
+              <w:fldChar w:fldCharType="separate"/>
+            </w:r>
+            <w:r>
+              <w:rPr>
+                <w:noProof/>
+                <w:webHidden/>
+              </w:rPr>
+              <w:t>8</w:t>
+            </w:r>
+            <w:r>
+              <w:rPr>
+                <w:noProof/>
+                <w:webHidden/>
+              </w:rPr>
+              <w:fldChar w:fldCharType="end"/>
+            </w:r>
+          </w:hyperlink>
+        </w:p>
+        <w:p>
+          <w:pPr>
+            <w:pStyle w:val="TDC1"/>
+            <w:tabs>
+              <w:tab w:val="right" w:leader="dot" w:pos="15388"/>
+            </w:tabs>
+            <w:rPr>
+              <w:noProof/>
+            </w:rPr>
+          </w:pPr>
+          <w:hyperlink w:anchor="_Toc115532474" w:history="1">
+            <w:r>
+              <w:rPr>
+                <w:rStyle w:val="Hipervnculo"/>
+                <w:b/>
+                <w:bCs/>
+                <w:noProof/>
+              </w:rPr>
+              <w:t>Fetch POST</w:t>
+            </w:r>
+            <w:r>
+              <w:rPr>
+                <w:noProof/>
+                <w:webHidden/>
+              </w:rPr>
+              <w:tab/>
+            </w:r>
+            <w:r>
+              <w:rPr>
+                <w:noProof/>
+                <w:webHidden/>
+              </w:rPr>
+              <w:fldChar w:fldCharType="begin"/>
+            </w:r>
+            <w:r>
+              <w:rPr>
+                <w:noProof/>
+                <w:webHidden/>
+              </w:rPr>
+              <w:instrText xml:space="preserve"> PAGEREF _Toc115532474 \h </w:instrText>
+            </w:r>
+            <w:r>
+              <w:rPr>
+                <w:noProof/>
+                <w:webHidden/>
+              </w:rPr>
+            </w:r>
+            <w:r>
+              <w:rPr>
+                <w:noProof/>
+                <w:webHidden/>
+              </w:rPr>
+              <w:fldChar w:fldCharType="separate"/>
+            </w:r>
+            <w:r>
+              <w:rPr>
+                <w:noProof/>
+                <w:webHidden/>
+              </w:rPr>
+              <w:t>8</w:t>
+            </w:r>
+            <w:r>
+              <w:rPr>
+                <w:noProof/>
+                <w:webHidden/>
+              </w:rPr>
+              <w:fldChar w:fldCharType="end"/>
+            </w:r>
+          </w:hyperlink>
+        </w:p>
+        <w:p>
+          <w:pPr>
+            <w:pStyle w:val="TDC1"/>
+            <w:tabs>
+              <w:tab w:val="right" w:leader="dot" w:pos="15388"/>
+            </w:tabs>
+            <w:rPr>
+              <w:noProof/>
+            </w:rPr>
+          </w:pPr>
+          <w:hyperlink w:anchor="_Toc115532475" w:history="1">
+            <w:r>
+              <w:rPr>
+                <w:rStyle w:val="Hipervnculo"/>
+                <w:b/>
+                <w:bCs/>
+                <w:noProof/>
+              </w:rPr>
+              <w:t>Funciones asíncronas</w:t>
+            </w:r>
+            <w:r>
+              <w:rPr>
+                <w:noProof/>
+                <w:webHidden/>
+              </w:rPr>
+              <w:tab/>
+            </w:r>
+            <w:r>
+              <w:rPr>
+                <w:noProof/>
+                <w:webHidden/>
+              </w:rPr>
+              <w:fldChar w:fldCharType="begin"/>
+            </w:r>
+            <w:r>
+              <w:rPr>
+                <w:noProof/>
+                <w:webHidden/>
+              </w:rPr>
+              <w:instrText xml:space="preserve"> PAGEREF _Toc115532475 \h </w:instrText>
+            </w:r>
+            <w:r>
+              <w:rPr>
+                <w:noProof/>
+                <w:webHidden/>
+              </w:rPr>
+            </w:r>
+            <w:r>
+              <w:rPr>
+                <w:noProof/>
+                <w:webHidden/>
+              </w:rPr>
+              <w:fldChar w:fldCharType="separate"/>
+            </w:r>
+            <w:r>
+              <w:rPr>
+                <w:noProof/>
+                <w:webHidden/>
+              </w:rPr>
+              <w:t>9</w:t>
+            </w:r>
+            <w:r>
+              <w:rPr>
+                <w:noProof/>
+                <w:webHidden/>
+              </w:rPr>
+              <w:fldChar w:fldCharType="end"/>
+            </w:r>
+          </w:hyperlink>
+        </w:p>
+        <w:p>
+          <w:pPr>
+            <w:pStyle w:val="TDC1"/>
+            <w:tabs>
+              <w:tab w:val="right" w:leader="dot" w:pos="15388"/>
+            </w:tabs>
+            <w:rPr>
+              <w:noProof/>
+            </w:rPr>
+          </w:pPr>
+          <w:hyperlink w:anchor="_Toc115532476" w:history="1">
+            <w:r>
+              <w:rPr>
+                <w:rStyle w:val="Hipervnculo"/>
+                <w:b/>
+                <w:bCs/>
+                <w:noProof/>
+              </w:rPr>
+              <w:t>Try and catch</w:t>
+            </w:r>
+            <w:r>
+              <w:rPr>
+                <w:noProof/>
+                <w:webHidden/>
+              </w:rPr>
+              <w:tab/>
+            </w:r>
+            <w:r>
+              <w:rPr>
+                <w:noProof/>
+                <w:webHidden/>
+              </w:rPr>
+              <w:fldChar w:fldCharType="begin"/>
+            </w:r>
+            <w:r>
+              <w:rPr>
+                <w:noProof/>
+                <w:webHidden/>
+              </w:rPr>
+              <w:instrText xml:space="preserve"> PAGEREF _Toc115532476 \h </w:instrText>
+            </w:r>
+            <w:r>
+              <w:rPr>
+                <w:noProof/>
+                <w:webHidden/>
+              </w:rPr>
+            </w:r>
+            <w:r>
+              <w:rPr>
+                <w:noProof/>
+                <w:webHidden/>
+              </w:rPr>
+              <w:fldChar w:fldCharType="separate"/>
+            </w:r>
+            <w:r>
+              <w:rPr>
+                <w:noProof/>
+                <w:webHidden/>
+              </w:rPr>
+              <w:t>9</w:t>
+            </w:r>
+            <w:r>
+              <w:rPr>
+                <w:noProof/>
+                <w:webHidden/>
+              </w:rPr>
+              <w:fldChar w:fldCharType="end"/>
+            </w:r>
+          </w:hyperlink>
+        </w:p>
+        <w:p>
+          <w:pPr>
+            <w:pStyle w:val="TDC1"/>
+            <w:tabs>
+              <w:tab w:val="right" w:leader="dot" w:pos="15388"/>
+            </w:tabs>
+            <w:rPr>
+              <w:noProof/>
+            </w:rPr>
+          </w:pPr>
+          <w:hyperlink w:anchor="_Toc115532477" w:history="1">
+            <w:r>
+              <w:rPr>
+                <w:rStyle w:val="Hipervnculo"/>
+                <w:b/>
+                <w:bCs/>
+                <w:noProof/>
+              </w:rPr>
+              <w:t>Generators</w:t>
+            </w:r>
+            <w:r>
+              <w:rPr>
+                <w:noProof/>
+                <w:webHidden/>
+              </w:rPr>
+              <w:tab/>
+            </w:r>
+            <w:r>
+              <w:rPr>
+                <w:noProof/>
+                <w:webHidden/>
+              </w:rPr>
+              <w:fldChar w:fldCharType="begin"/>
+            </w:r>
+            <w:r>
+              <w:rPr>
+                <w:noProof/>
+                <w:webHidden/>
+              </w:rPr>
+              <w:instrText xml:space="preserve"> PAGEREF _Toc115532477 \h </w:instrText>
+            </w:r>
+            <w:r>
+              <w:rPr>
+                <w:noProof/>
+                <w:webHidden/>
+              </w:rPr>
+            </w:r>
+            <w:r>
+              <w:rPr>
+                <w:noProof/>
+                <w:webHidden/>
+              </w:rPr>
+              <w:fldChar w:fldCharType="separate"/>
+            </w:r>
+            <w:r>
+              <w:rPr>
+                <w:noProof/>
+                <w:webHidden/>
+              </w:rPr>
+              <w:t>10</w:t>
+            </w:r>
+            <w:r>
+              <w:rPr>
+                <w:noProof/>
+                <w:webHidden/>
+              </w:rPr>
+              <w:fldChar w:fldCharType="end"/>
+            </w:r>
+          </w:hyperlink>
+        </w:p>
+        <w:p>
+          <w:r>
+            <w:rPr>
+              <w:b/>
+              <w:bCs/>
+              <w:lang w:val="es-ES"/>
+            </w:rPr>
+            <w:fldChar w:fldCharType="end"/>
+          </w:r>
+        </w:p>
+      </w:sdtContent>
+    </w:sdt>
     <w:p>
       <w:pPr>
         <w:pStyle w:val="Ttulo1"/>
@@ -14,7 +1119,11 @@
           <w:szCs w:val="96"/>
         </w:rPr>
       </w:pPr>
-      <w:r>
+    </w:p>
+    <w:p>
+      <w:pPr>
+        <w:pStyle w:val="Ttulo1"/>
+        <w:jc w:val="center"/>
         <w:rPr>
           <w:b/>
           <w:bCs/>
@@ -22,8 +1131,19 @@
           <w:sz w:val="96"/>
           <w:szCs w:val="96"/>
         </w:rPr>
+      </w:pPr>
+      <w:bookmarkStart w:id="0" w:name="_Toc115532463"/>
+      <w:r>
+        <w:rPr>
+          <w:b/>
+          <w:bCs/>
+          <w:color w:val="auto"/>
+          <w:sz w:val="96"/>
+          <w:szCs w:val="96"/>
+        </w:rPr>
         <w:t>Qué es el asincronismo</w:t>
       </w:r>
+      <w:bookmarkEnd w:id="0"/>
     </w:p>
     <w:p>
       <w:pPr>
@@ -340,6 +1460,7 @@
           <w:szCs w:val="40"/>
         </w:rPr>
       </w:pPr>
+      <w:bookmarkStart w:id="1" w:name="_Toc115532464"/>
       <w:r>
         <w:rPr>
           <w:b/>
@@ -348,8 +1469,10 @@
           <w:sz w:val="40"/>
           <w:szCs w:val="40"/>
         </w:rPr>
+        <w:lastRenderedPageBreak/>
         <w:t>Formas de manejar la asincronía en JavaScript</w:t>
       </w:r>
+      <w:bookmarkEnd w:id="1"/>
     </w:p>
     <w:p>
       <w:pPr>
@@ -428,7 +1551,6 @@
           <w:sz w:val="28"/>
           <w:szCs w:val="28"/>
         </w:rPr>
-        <w:lastRenderedPageBreak/>
         <w:t>Async</w:t>
       </w:r>
       <w:r>
@@ -529,6 +1651,7 @@
           <w:szCs w:val="96"/>
         </w:rPr>
       </w:pPr>
+      <w:bookmarkStart w:id="2" w:name="_Toc115532465"/>
       <w:r>
         <w:rPr>
           <w:b/>
@@ -539,6 +1662,7 @@
         </w:rPr>
         <w:t>Event Loop</w:t>
       </w:r>
+      <w:bookmarkEnd w:id="2"/>
     </w:p>
     <w:p>
       <w:pPr>
@@ -1207,6 +2331,7 @@
           <w:szCs w:val="96"/>
         </w:rPr>
       </w:pPr>
+      <w:bookmarkStart w:id="3" w:name="_Toc115532466"/>
       <w:r>
         <w:rPr>
           <w:b/>
@@ -1217,6 +2342,7 @@
         </w:rPr>
         <w:t>Qué son los Callbacks</w:t>
       </w:r>
+      <w:bookmarkEnd w:id="3"/>
     </w:p>
     <w:p>
       <w:pPr>
@@ -1314,6 +2440,7 @@
           <w:szCs w:val="28"/>
         </w:rPr>
       </w:pPr>
+      <w:bookmarkStart w:id="4" w:name="_Toc115532467"/>
       <w:r>
         <w:rPr>
           <w:b/>
@@ -1325,6 +2452,7 @@
         <w:lastRenderedPageBreak/>
         <w:t>XMLHTTPRequest</w:t>
       </w:r>
+      <w:bookmarkEnd w:id="4"/>
     </w:p>
     <w:p>
       <w:pPr>
@@ -1363,6 +2491,7 @@
           <w:szCs w:val="28"/>
         </w:rPr>
       </w:pPr>
+      <w:bookmarkStart w:id="5" w:name="_Toc115532468"/>
       <w:r>
         <w:rPr>
           <w:b/>
@@ -1373,6 +2502,7 @@
         </w:rPr>
         <w:t>Estados</w:t>
       </w:r>
+      <w:bookmarkEnd w:id="5"/>
     </w:p>
     <w:p>
       <w:pPr>
@@ -1565,6 +2695,7 @@
           <w:szCs w:val="40"/>
         </w:rPr>
       </w:pPr>
+      <w:bookmarkStart w:id="6" w:name="_Toc115532469"/>
       <w:r>
         <w:rPr>
           <w:b/>
@@ -1575,6 +2706,7 @@
         </w:rPr>
         <w:t>Métodos y propiedades</w:t>
       </w:r>
+      <w:bookmarkEnd w:id="6"/>
     </w:p>
     <w:p>
       <w:pPr>
@@ -1839,6 +2971,7 @@
           <w:szCs w:val="40"/>
         </w:rPr>
       </w:pPr>
+      <w:bookmarkStart w:id="7" w:name="_Toc115532470"/>
       <w:r>
         <w:rPr>
           <w:b/>
@@ -1849,6 +2982,7 @@
         </w:rPr>
         <w:t>Características del protocolo http</w:t>
       </w:r>
+      <w:bookmarkEnd w:id="7"/>
     </w:p>
     <w:p>
       <w:pPr>
@@ -2065,6 +3199,7 @@
           <w:szCs w:val="40"/>
         </w:rPr>
       </w:pPr>
+      <w:bookmarkStart w:id="8" w:name="_Toc115532471"/>
       <w:r>
         <w:rPr>
           <w:b/>
@@ -2075,6 +3210,7 @@
         </w:rPr>
         <w:t>Los códigos de estados del servidor</w:t>
       </w:r>
+      <w:bookmarkEnd w:id="8"/>
     </w:p>
     <w:p>
       <w:pPr>
@@ -2680,6 +3816,7 @@
           <w:szCs w:val="96"/>
         </w:rPr>
       </w:pPr>
+      <w:bookmarkStart w:id="9" w:name="_Toc115532472"/>
       <w:r>
         <w:rPr>
           <w:b/>
@@ -2691,6 +3828,7 @@
         <w:lastRenderedPageBreak/>
         <w:t>Qué son las promesas</w:t>
       </w:r>
+      <w:bookmarkEnd w:id="9"/>
     </w:p>
     <w:p>
       <w:pPr>
@@ -3361,6 +4499,7 @@
           <w:szCs w:val="28"/>
         </w:rPr>
       </w:pPr>
+      <w:bookmarkStart w:id="10" w:name="_Toc115532473"/>
       <w:r>
         <w:rPr>
           <w:b/>
@@ -3371,6 +4510,7 @@
         </w:rPr>
         <w:t>Fetch</w:t>
       </w:r>
+      <w:bookmarkEnd w:id="10"/>
     </w:p>
     <w:p>
       <w:pPr>
@@ -3603,6 +4743,7 @@
           <w:szCs w:val="96"/>
         </w:rPr>
       </w:pPr>
+      <w:bookmarkStart w:id="11" w:name="_Toc115532474"/>
       <w:r>
         <w:rPr>
           <w:b/>
@@ -3613,6 +4754,7 @@
         </w:rPr>
         <w:t>Fetch POST</w:t>
       </w:r>
+      <w:bookmarkEnd w:id="11"/>
     </w:p>
     <w:p>
       <w:pPr>
@@ -3821,6 +4963,7 @@
           <w:szCs w:val="96"/>
         </w:rPr>
       </w:pPr>
+      <w:bookmarkStart w:id="12" w:name="_Toc115532475"/>
       <w:r>
         <w:rPr>
           <w:b/>
@@ -3831,6 +4974,7 @@
         </w:rPr>
         <w:t>Funciones asíncronas</w:t>
       </w:r>
+      <w:bookmarkEnd w:id="12"/>
     </w:p>
     <w:p>
       <w:pPr>
@@ -3876,21 +5020,7 @@
           <w:sz w:val="28"/>
           <w:szCs w:val="28"/>
         </w:rPr>
-        <w:t xml:space="preserve">, lo cual permite a un programa correr una función sin congelar </w:t>
-      </w:r>
-      <w:r>
-        <w:rPr>
-          <w:sz w:val="28"/>
-          <w:szCs w:val="28"/>
-        </w:rPr>
-        <w:t>toda la compilación</w:t>
-      </w:r>
-      <w:r>
-        <w:rPr>
-          <w:sz w:val="28"/>
-          <w:szCs w:val="28"/>
-        </w:rPr>
-        <w:t>.</w:t>
+        <w:t>, lo cual permite a un programa correr una función sin congelar toda la compilación.</w:t>
       </w:r>
     </w:p>
     <w:p>
@@ -4149,6 +5279,7 @@
           <w:szCs w:val="96"/>
         </w:rPr>
       </w:pPr>
+      <w:bookmarkStart w:id="13" w:name="_Toc115532476"/>
       <w:r>
         <w:rPr>
           <w:b/>
@@ -4159,6 +5290,7 @@
         </w:rPr>
         <w:t>Try and catch</w:t>
       </w:r>
+      <w:bookmarkEnd w:id="13"/>
     </w:p>
     <w:p>
       <w:pPr>
@@ -4445,6 +5577,7 @@
           <w:szCs w:val="28"/>
         </w:rPr>
       </w:pPr>
+      <w:bookmarkStart w:id="14" w:name="_Toc115532477"/>
       <w:r>
         <w:rPr>
           <w:b/>
@@ -4455,6 +5588,7 @@
         </w:rPr>
         <w:t>Generators</w:t>
       </w:r>
+      <w:bookmarkEnd w:id="14"/>
     </w:p>
     <w:p>
       <w:pPr>
@@ -4584,21 +5718,7 @@
           <w:sz w:val="28"/>
           <w:szCs w:val="28"/>
         </w:rPr>
-        <w:t xml:space="preserve"> seguido de un </w:t>
-      </w:r>
-      <w:r>
-        <w:rPr>
-          <w:sz w:val="28"/>
-          <w:szCs w:val="28"/>
-        </w:rPr>
-        <w:t>asterisco</w:t>
-      </w:r>
-      <w:r>
-        <w:rPr>
-          <w:sz w:val="28"/>
-          <w:szCs w:val="28"/>
-        </w:rPr>
-        <w:t xml:space="preserve"> </w:t>
+        <w:t xml:space="preserve"> seguido de un asterisco </w:t>
       </w:r>
       <w:proofErr w:type="gramStart"/>
       <w:r>
@@ -5209,35 +6329,7 @@
           <w:sz w:val="28"/>
           <w:szCs w:val="28"/>
         </w:rPr>
-        <w:t xml:space="preserve">) y la salida mostrará {value: undefined, done: true}. </w:t>
-      </w:r>
-      <w:r>
-        <w:rPr>
-          <w:sz w:val="28"/>
-          <w:szCs w:val="28"/>
-        </w:rPr>
-        <w:t>Esto</w:t>
-      </w:r>
-      <w:r>
-        <w:rPr>
-          <w:sz w:val="28"/>
-          <w:szCs w:val="28"/>
-        </w:rPr>
-        <w:t xml:space="preserve"> se debe a que ya no hay </w:t>
-      </w:r>
-      <w:r>
-        <w:rPr>
-          <w:sz w:val="28"/>
-          <w:szCs w:val="28"/>
-        </w:rPr>
-        <w:t>más</w:t>
-      </w:r>
-      <w:r>
-        <w:rPr>
-          <w:sz w:val="28"/>
-          <w:szCs w:val="28"/>
-        </w:rPr>
-        <w:t xml:space="preserve"> nada que mostrar, porque se mandó a imprimir un cuarto elemento y el generador solo tiene 3 yield.</w:t>
+        <w:t>) y la salida mostrará {value: undefined, done: true}. Esto se debe a que ya no hay más nada que mostrar, porque se mandó a imprimir un cuarto elemento y el generador solo tiene 3 yield.</w:t>
       </w:r>
     </w:p>
     <w:p>
@@ -7393,6 +8485,58 @@
       <w:contextualSpacing/>
     </w:pPr>
   </w:style>
+  <w:style w:type="paragraph" w:styleId="TtuloTDC">
+    <w:name w:val="TOC Heading"/>
+    <w:basedOn w:val="Ttulo1"/>
+    <w:next w:val="Normal"/>
+    <w:uiPriority w:val="39"/>
+    <w:unhideWhenUsed/>
+    <w:qFormat/>
+    <w:rsid w:val="00CC612F"/>
+    <w:pPr>
+      <w:spacing w:line="259" w:lineRule="auto"/>
+      <w:outlineLvl w:val="9"/>
+    </w:pPr>
+    <w:rPr>
+      <w:lang w:eastAsia="es-AR"/>
+    </w:rPr>
+  </w:style>
+  <w:style w:type="paragraph" w:styleId="TDC1">
+    <w:name w:val="toc 1"/>
+    <w:basedOn w:val="Normal"/>
+    <w:next w:val="Normal"/>
+    <w:autoRedefine/>
+    <w:uiPriority w:val="39"/>
+    <w:unhideWhenUsed/>
+    <w:rsid w:val="00CC612F"/>
+    <w:pPr>
+      <w:spacing w:after="100"/>
+    </w:pPr>
+  </w:style>
+  <w:style w:type="paragraph" w:styleId="TDC2">
+    <w:name w:val="toc 2"/>
+    <w:basedOn w:val="Normal"/>
+    <w:next w:val="Normal"/>
+    <w:autoRedefine/>
+    <w:uiPriority w:val="39"/>
+    <w:unhideWhenUsed/>
+    <w:rsid w:val="00CC612F"/>
+    <w:pPr>
+      <w:spacing w:after="100"/>
+      <w:ind w:left="220"/>
+    </w:pPr>
+  </w:style>
+  <w:style w:type="character" w:styleId="Hipervnculo">
+    <w:name w:val="Hyperlink"/>
+    <w:basedOn w:val="Fuentedeprrafopredeter"/>
+    <w:uiPriority w:val="99"/>
+    <w:unhideWhenUsed/>
+    <w:rsid w:val="00CC612F"/>
+    <w:rPr>
+      <w:color w:val="0000FF" w:themeColor="hyperlink"/>
+      <w:u w:val="single"/>
+    </w:rPr>
+  </w:style>
 </w:styles>
 </file>
 

</xml_diff>